<commit_message>
dotween y cambios martillo
</commit_message>
<xml_diff>
--- a/Memoria.docx
+++ b/Memoria.docx
@@ -22,17 +22,17 @@
     </w:p>
     <w:p>
       <w:r>
-        <w:t>Coger las coordenadas de la pantalla, dividirlas por la mitad en vertical y añadir una acción al pulsar en cada una de ellas: atacar a uno (al pulsar se muere uno de los que estén vivos) y defenderse de otro (al pulsar te defiendes de uno de los ataques lanzados)</w:t>
+        <w:t>Poseemos un mazo con el que aplastar a las brujas</w:t>
       </w:r>
     </w:p>
     <w:p>
-      <w:proofErr w:type="spellStart"/>
-      <w:r>
-        <w:t>Shader</w:t>
-      </w:r>
-      <w:proofErr w:type="spellEnd"/>
-      <w:r>
-        <w:t xml:space="preserve"> de aberración cromática si da tiempo en la cámara</w:t>
+      <w:r>
+        <w:t>Las brujas salen de agujeros del suelo</w:t>
+      </w:r>
+    </w:p>
+    <w:p>
+      <w:r>
+        <w:t>Coger las coordenadas de la pantalla, dividirlas por la mitad en vertical y añadir una acción al pulsar en cada una de ellas: atacar a uno (al pulsar se muere uno de los que estén vivos) y defenderse de otro (al pulsar te defiendes de uno de los ataques lanzados)</w:t>
       </w:r>
     </w:p>
     <w:p>
@@ -47,9 +47,48 @@
       </w:r>
     </w:p>
     <w:p>
+      <w:r>
+        <w:t xml:space="preserve">Pantalla de </w:t>
+      </w:r>
+      <w:proofErr w:type="spellStart"/>
+      <w:r>
+        <w:t>game</w:t>
+      </w:r>
+      <w:proofErr w:type="spellEnd"/>
+      <w:r>
+        <w:t xml:space="preserve"> </w:t>
+      </w:r>
+      <w:proofErr w:type="spellStart"/>
+      <w:r>
+        <w:t>over</w:t>
+      </w:r>
+      <w:proofErr w:type="spellEnd"/>
+    </w:p>
+    <w:p/>
+    <w:p>
+      <w:r>
+        <w:t xml:space="preserve">Hablar de </w:t>
+      </w:r>
+      <w:proofErr w:type="spellStart"/>
+      <w:r>
+        <w:t>xq</w:t>
+      </w:r>
+      <w:proofErr w:type="spellEnd"/>
+      <w:r>
+        <w:t xml:space="preserve"> usar </w:t>
+      </w:r>
+      <w:proofErr w:type="spellStart"/>
+      <w:r>
+        <w:t>vuforia</w:t>
+      </w:r>
+      <w:proofErr w:type="spellEnd"/>
+      <w:r>
+        <w:t xml:space="preserve"> y de la AR en general</w:t>
+      </w:r>
       <w:bookmarkStart w:id="0" w:name="_GoBack"/>
       <w:bookmarkEnd w:id="0"/>
     </w:p>
+    <w:p/>
     <w:p/>
     <w:p/>
     <w:sectPr>

</xml_diff>